<commit_message>
New line added for Word document
</commit_message>
<xml_diff>
--- a/Activity-1.docx
+++ b/Activity-1.docx
@@ -4,7 +4,18 @@
   <w:body>
     <w:p>
       <w:r>
-        <w:t>Another git exercise</w:t>
+        <w:t xml:space="preserve">Another git </w:t>
+      </w:r>
+      <w:proofErr w:type="gramStart"/>
+      <w:r>
+        <w:t>exercise</w:t>
+      </w:r>
+      <w:proofErr w:type="gramEnd"/>
+    </w:p>
+    <w:p/>
+    <w:p>
+      <w:r>
+        <w:t>New line</w:t>
       </w:r>
     </w:p>
     <w:sectPr>

</xml_diff>

<commit_message>
Another line added here
</commit_message>
<xml_diff>
--- a/Activity-1.docx
+++ b/Activity-1.docx
@@ -16,6 +16,12 @@
     <w:p>
       <w:r>
         <w:t>New line</w:t>
+      </w:r>
+    </w:p>
+    <w:p/>
+    <w:p>
+      <w:r>
+        <w:t>New line for me</w:t>
       </w:r>
     </w:p>
     <w:sectPr>

</xml_diff>